<commit_message>
Adicionado texte ao tópico Modelo de Dados
</commit_message>
<xml_diff>
--- a/docs/Modelo_Relatório_Final _ProjetoSistemasInformação.docx
+++ b/docs/Modelo_Relatório_Final _ProjetoSistemasInformação.docx
@@ -3971,29 +3971,7 @@
                 <w:sz w:val="22"/>
                 <w:szCs w:val="22"/>
               </w:rPr>
-              <w:t xml:space="preserve">Modelo de </w:t>
-            </w:r>
-            <w:r>
-              <w:rPr>
-                <w:rStyle w:val="Hiperligao"/>
-                <w:rFonts w:ascii="Garamond" w:hAnsi="Garamond" w:cs="Garamond"/>
-                <w:smallCaps w:val="0"/>
-                <w:noProof/>
-                <w:sz w:val="22"/>
-                <w:szCs w:val="22"/>
-              </w:rPr>
-              <w:t>D</w:t>
-            </w:r>
-            <w:r>
-              <w:rPr>
-                <w:rStyle w:val="Hiperligao"/>
-                <w:rFonts w:ascii="Garamond" w:hAnsi="Garamond" w:cs="Garamond"/>
-                <w:smallCaps w:val="0"/>
-                <w:noProof/>
-                <w:sz w:val="22"/>
-                <w:szCs w:val="22"/>
-              </w:rPr>
-              <w:t>ados</w:t>
+              <w:t>Modelo de Dados</w:t>
             </w:r>
             <w:r>
               <w:rPr>
@@ -13472,37 +13450,53 @@
         <w:rPr>
           <w:color w:val="000000"/>
           <w:sz w:val="24"/>
-          <w:lang w:val="en-US"/>
-        </w:rPr>
-      </w:pPr>
-      <w:r>
-        <w:rPr>
-          <w:color w:val="000000"/>
-          <w:sz w:val="24"/>
-          <w:lang w:val="en-US"/>
-        </w:rPr>
-        <w:t>- String “</w:t>
+          <w:lang w:val="pt-PT"/>
+        </w:rPr>
+      </w:pPr>
+      <w:r>
+        <w:rPr>
+          <w:color w:val="000000"/>
+          <w:sz w:val="24"/>
+          <w:lang w:val="pt-PT"/>
+        </w:rPr>
+        <w:t xml:space="preserve">- </w:t>
       </w:r>
       <w:proofErr w:type="spellStart"/>
       <w:r>
         <w:rPr>
           <w:color w:val="000000"/>
           <w:sz w:val="24"/>
-          <w:lang w:val="en-US"/>
+          <w:lang w:val="pt-PT"/>
+        </w:rPr>
+        <w:t>String</w:t>
+      </w:r>
+      <w:proofErr w:type="spellEnd"/>
+      <w:r>
+        <w:rPr>
+          <w:color w:val="000000"/>
+          <w:sz w:val="24"/>
+          <w:lang w:val="pt-PT"/>
+        </w:rPr>
+        <w:t xml:space="preserve"> “</w:t>
+      </w:r>
+      <w:proofErr w:type="spellStart"/>
+      <w:r>
+        <w:rPr>
+          <w:color w:val="000000"/>
+          <w:sz w:val="24"/>
+          <w:lang w:val="pt-PT"/>
         </w:rPr>
         <w:t>primeiro_nome</w:t>
       </w:r>
       <w:proofErr w:type="spellEnd"/>
-      <w:proofErr w:type="gramStart"/>
-      <w:r>
-        <w:rPr>
-          <w:color w:val="000000"/>
-          <w:sz w:val="24"/>
-          <w:lang w:val="en-US"/>
+      <w:r>
+        <w:rPr>
+          <w:color w:val="000000"/>
+          <w:sz w:val="24"/>
+          <w:lang w:val="pt-PT"/>
         </w:rPr>
         <w:t>”;</w:t>
       </w:r>
-      <w:proofErr w:type="gramEnd"/>
     </w:p>
     <w:p>
       <w:pPr>
@@ -13566,6 +13560,9 @@
         <w:spacing w:before="120" w:after="120" w:line="360" w:lineRule="auto"/>
         <w:ind w:left="720"/>
         <w:jc w:val="both"/>
+        <w:rPr>
+          <w:lang w:val="pt-PT"/>
+        </w:rPr>
       </w:pPr>
     </w:p>
     <w:p>
@@ -17377,6 +17374,67 @@
           <w:lang w:val="pt-PT"/>
         </w:rPr>
       </w:pPr>
+    </w:p>
+    <w:p>
+      <w:pPr>
+        <w:rPr>
+          <w:lang w:val="pt-PT"/>
+        </w:rPr>
+      </w:pPr>
+    </w:p>
+    <w:p>
+      <w:pPr>
+        <w:spacing w:line="360" w:lineRule="auto"/>
+        <w:rPr>
+          <w:color w:val="000000"/>
+          <w:sz w:val="24"/>
+          <w:lang w:val="pt-PT"/>
+        </w:rPr>
+      </w:pPr>
+      <w:r>
+        <w:rPr>
+          <w:color w:val="000000"/>
+          <w:sz w:val="24"/>
+          <w:lang w:val="pt-PT"/>
+        </w:rPr>
+        <w:t xml:space="preserve">A base de dados do projeto consiste em 11 tabelas, onde 5 são criadas pela </w:t>
+      </w:r>
+      <w:proofErr w:type="spellStart"/>
+      <w:r>
+        <w:rPr>
+          <w:color w:val="000000"/>
+          <w:sz w:val="24"/>
+          <w:lang w:val="pt-PT"/>
+        </w:rPr>
+        <w:t>Yii</w:t>
+      </w:r>
+      <w:proofErr w:type="spellEnd"/>
+      <w:r>
+        <w:rPr>
+          <w:color w:val="000000"/>
+          <w:sz w:val="24"/>
+          <w:lang w:val="pt-PT"/>
+        </w:rPr>
+        <w:t xml:space="preserve"> Framework. As outras 6, são criadas por código </w:t>
+      </w:r>
+      <w:proofErr w:type="spellStart"/>
+      <w:r>
+        <w:rPr>
+          <w:color w:val="000000"/>
+          <w:sz w:val="24"/>
+          <w:lang w:val="pt-PT"/>
+        </w:rPr>
+        <w:t>mySQL</w:t>
+      </w:r>
+      <w:proofErr w:type="spellEnd"/>
+      <w:r>
+        <w:rPr>
+          <w:color w:val="000000"/>
+          <w:sz w:val="24"/>
+          <w:lang w:val="pt-PT"/>
+        </w:rPr>
+        <w:t>, desenvolvido pelo grupo. Todas estas tabelas servem para armazenar todos os dados do projeto.</w:t>
+      </w:r>
     </w:p>
     <w:p>
       <w:pPr>
@@ -23706,10 +23764,6 @@
 </file>
 
 <file path=customXml/item1.xml><?xml version="1.0" encoding="utf-8"?>
-<b:Sources xmlns:b="http://schemas.openxmlformats.org/officeDocument/2006/bibliography" xmlns="http://schemas.openxmlformats.org/officeDocument/2006/bibliography" SelectedStyle="\APA.XSL" StyleName="APA"/>
-</file>
-
-<file path=customXml/item2.xml><?xml version="1.0" encoding="utf-8"?>
 <MENU label="Campos" version="1">
   <NODE label="Novo Registo" type="NewCard" replaceValue="false">
     <FIELD label="Nº de Registo">
@@ -24953,16 +25007,20 @@
 </MENU>
 </file>
 
+<file path=customXml/item2.xml><?xml version="1.0" encoding="utf-8"?>
+<b:Sources xmlns:b="http://schemas.openxmlformats.org/officeDocument/2006/bibliography" xmlns="http://schemas.openxmlformats.org/officeDocument/2006/bibliography" SelectedStyle="\APA.XSL" StyleName="APA"/>
+</file>
+
 <file path=customXml/itemProps1.xml><?xml version="1.0" encoding="utf-8"?>
+<ds:datastoreItem xmlns:ds="http://schemas.openxmlformats.org/officeDocument/2006/customXml" ds:itemID="{C9D89824-69A5-42C9-A22C-F53642B431AE}">
+  <ds:schemaRefs/>
+</ds:datastoreItem>
+</file>
+
+<file path=customXml/itemProps2.xml><?xml version="1.0" encoding="utf-8"?>
 <ds:datastoreItem xmlns:ds="http://schemas.openxmlformats.org/officeDocument/2006/customXml" ds:itemID="{BB242552-844C-47DF-AD56-7551D2985A3E}">
   <ds:schemaRefs>
     <ds:schemaRef ds:uri="http://schemas.openxmlformats.org/officeDocument/2006/bibliography"/>
   </ds:schemaRefs>
 </ds:datastoreItem>
-</file>
-
-<file path=customXml/itemProps2.xml><?xml version="1.0" encoding="utf-8"?>
-<ds:datastoreItem xmlns:ds="http://schemas.openxmlformats.org/officeDocument/2006/customXml" ds:itemID="{C9D89824-69A5-42C9-A22C-F53642B431AE}">
-  <ds:schemaRefs/>
-</ds:datastoreItem>
 </file>
</xml_diff>